<commit_message>
ThunderRumble Readme:  * Updated privacy policy section  * Updated styling
</commit_message>
<xml_diff>
--- a/Samples/Win32/ThunderRumble/ThunderRumble_readme.docx
+++ b/Samples/Win32/ThunderRumble/ThunderRumble_readme.docx
@@ -7,23 +7,16 @@
         <w:pStyle w:val="Title"/>
         <w:rPr>
           <w:b/>
-        </w:rPr>
-      </w:pPr>
-      <w:proofErr w:type="spellStart"/>
+          <w:color w:val="1F4E79"/>
+        </w:rPr>
+      </w:pPr>
       <w:r>
         <w:rPr>
           <w:b/>
           <w:bCs/>
-        </w:rPr>
-        <w:t>ThunderRumble</w:t>
-      </w:r>
-      <w:proofErr w:type="spellEnd"/>
-      <w:r>
-        <w:rPr>
-          <w:b/>
-          <w:bCs/>
-        </w:rPr>
-        <w:t xml:space="preserve"> Multiplayer Sample </w:t>
+          <w:color w:val="1F4E79"/>
+        </w:rPr>
+        <w:t xml:space="preserve">ThunderRumble Multiplayer Sample </w:t>
       </w:r>
     </w:p>
     <w:p>
@@ -38,8 +31,16 @@
     <w:p>
       <w:pPr>
         <w:pStyle w:val="Heading1"/>
-      </w:pPr>
-      <w:r>
+        <w:rPr>
+          <w:b/>
+          <w:color w:val="5B9BD5"/>
+        </w:rPr>
+      </w:pPr>
+      <w:r>
+        <w:rPr>
+          <w:b/>
+          <w:color w:val="5B9BD5"/>
+        </w:rPr>
         <w:t>Description</w:t>
       </w:r>
     </w:p>
@@ -53,21 +54,7 @@
         <w:rPr>
           <w:rFonts w:ascii="Calibri" w:eastAsia="Calibri" w:hAnsi="Calibri" w:cs="Calibri"/>
         </w:rPr>
-        <w:t xml:space="preserve">This sample demonstrates scalable cloud dedicated server functionality using the </w:t>
-      </w:r>
-      <w:proofErr w:type="spellStart"/>
-      <w:r>
-        <w:rPr>
-          <w:rFonts w:ascii="Calibri" w:eastAsia="Calibri" w:hAnsi="Calibri" w:cs="Calibri"/>
-        </w:rPr>
-        <w:t>PlayFab</w:t>
-      </w:r>
-      <w:proofErr w:type="spellEnd"/>
-      <w:r>
-        <w:rPr>
-          <w:rFonts w:ascii="Calibri" w:eastAsia="Calibri" w:hAnsi="Calibri" w:cs="Calibri"/>
-        </w:rPr>
-        <w:t xml:space="preserve"> Multiplayer Servers technology to build a complete end-to-end game experience.</w:t>
+        <w:t>This sample demonstrates scalable cloud dedicated server functionality using the PlayFab Multiplayer Servers technology to build a complete end-to-end game experience.</w:t>
       </w:r>
     </w:p>
     <w:p>
@@ -75,28 +62,22 @@
         <w:rPr>
           <w:rFonts w:ascii="Calibri" w:eastAsia="Calibri" w:hAnsi="Calibri" w:cs="Calibri"/>
         </w:rPr>
-        <w:t xml:space="preserve">An administration tool is also included to demonstrate how to integrate the management of </w:t>
-      </w:r>
-      <w:proofErr w:type="spellStart"/>
-      <w:r>
-        <w:rPr>
-          <w:rFonts w:ascii="Calibri" w:eastAsia="Calibri" w:hAnsi="Calibri" w:cs="Calibri"/>
-        </w:rPr>
-        <w:t>PlayFab</w:t>
-      </w:r>
-      <w:proofErr w:type="spellEnd"/>
-      <w:r>
-        <w:rPr>
-          <w:rFonts w:ascii="Calibri" w:eastAsia="Calibri" w:hAnsi="Calibri" w:cs="Calibri"/>
-        </w:rPr>
-        <w:t xml:space="preserve"> Multiplayer servers into your existing tooling and/or create new tooling.</w:t>
+        <w:t>An administration tool is also included to demonstrate how to integrate the management of PlayFab Multiplayer servers into your existing tooling and/or create new tooling.</w:t>
       </w:r>
     </w:p>
     <w:p>
       <w:pPr>
         <w:pStyle w:val="Heading1"/>
-      </w:pPr>
-      <w:r>
+        <w:rPr>
+          <w:b/>
+          <w:color w:val="5B9BD5"/>
+        </w:rPr>
+      </w:pPr>
+      <w:r>
+        <w:rPr>
+          <w:b/>
+          <w:color w:val="5B9BD5"/>
+        </w:rPr>
         <w:t>Known issues</w:t>
       </w:r>
     </w:p>
@@ -142,8 +123,14 @@
     <w:p>
       <w:pPr>
         <w:pStyle w:val="Heading1"/>
-      </w:pPr>
-      <w:r>
+        <w:rPr>
+          <w:color w:val="5B9BD5"/>
+        </w:rPr>
+      </w:pPr>
+      <w:r>
+        <w:rPr>
+          <w:color w:val="5B9BD5"/>
+        </w:rPr>
         <w:t>Building the sample</w:t>
       </w:r>
     </w:p>
@@ -189,19 +176,9 @@
           <w:numId w:val="3"/>
         </w:numPr>
       </w:pPr>
-      <w:proofErr w:type="spellStart"/>
-      <w:r>
-        <w:t>PlayFab</w:t>
-      </w:r>
-      <w:proofErr w:type="spellEnd"/>
-      <w:r>
-        <w:t xml:space="preserve"> </w:t>
-      </w:r>
-      <w:proofErr w:type="spellStart"/>
-      <w:r>
-        <w:t>XPlatCPPSDK</w:t>
-      </w:r>
-      <w:proofErr w:type="spellEnd"/>
+      <w:r>
+        <w:t>PlayFab XPlatCPPSDK</w:t>
+      </w:r>
     </w:p>
     <w:p>
       <w:pPr>
@@ -224,60 +201,26 @@
         <w:t>however,</w:t>
       </w:r>
       <w:r>
-        <w:t xml:space="preserve"> you are required to provide your own dependencies including </w:t>
-      </w:r>
-      <w:proofErr w:type="spellStart"/>
-      <w:r>
-        <w:t>libcurl</w:t>
-      </w:r>
-      <w:proofErr w:type="spellEnd"/>
-      <w:r>
-        <w:t xml:space="preserve">, </w:t>
-      </w:r>
-      <w:proofErr w:type="spellStart"/>
-      <w:r>
-        <w:t>openssl</w:t>
-      </w:r>
-      <w:proofErr w:type="spellEnd"/>
-      <w:r>
-        <w:t xml:space="preserve">, </w:t>
-      </w:r>
-      <w:proofErr w:type="spellStart"/>
-      <w:r>
-        <w:t>zlib</w:t>
-      </w:r>
-      <w:proofErr w:type="spellEnd"/>
-      <w:r>
-        <w:t xml:space="preserve"> and </w:t>
-      </w:r>
-      <w:proofErr w:type="spellStart"/>
-      <w:r>
-        <w:t>jsoncpp</w:t>
-      </w:r>
-      <w:proofErr w:type="spellEnd"/>
-      <w:r>
-        <w:t>.</w:t>
+        <w:t xml:space="preserve"> you are required to provide your own dependencies including libcurl, openssl, zlib and jsoncpp.</w:t>
       </w:r>
     </w:p>
     <w:p>
       <w:pPr>
         <w:pStyle w:val="Heading1"/>
-      </w:pPr>
-      <w:r>
+        <w:rPr>
+          <w:color w:val="5B9BD5"/>
+        </w:rPr>
+      </w:pPr>
+      <w:r>
+        <w:rPr>
+          <w:color w:val="5B9BD5"/>
+        </w:rPr>
         <w:t>Local Development</w:t>
       </w:r>
     </w:p>
     <w:p>
       <w:r>
-        <w:t xml:space="preserve">This sample also demonstrates how to perform local development &amp; debugging of your </w:t>
-      </w:r>
-      <w:proofErr w:type="spellStart"/>
-      <w:r>
-        <w:t>PlayFab</w:t>
-      </w:r>
-      <w:proofErr w:type="spellEnd"/>
-      <w:r>
-        <w:t xml:space="preserve"> Multiplayer Server with </w:t>
+        <w:t xml:space="preserve">This sample also demonstrates how to perform local development &amp; debugging of your PlayFab Multiplayer Server with </w:t>
       </w:r>
       <w:r>
         <w:t>a flow representative of that which occurs when running in the cloud.</w:t>
@@ -295,7 +238,6 @@
       <w:r>
         <w:t xml:space="preserve">You can see which section of the sample is specifically for local development vs cloud by following the </w:t>
       </w:r>
-      <w:proofErr w:type="spellStart"/>
       <w:r>
         <w:rPr>
           <w:rFonts w:ascii="Consolas" w:hAnsi="Consolas" w:cs="Consolas"/>
@@ -303,17 +245,7 @@
           <w:sz w:val="19"/>
           <w:szCs w:val="19"/>
         </w:rPr>
-        <w:t>g_bIsRunningInComputeEnvironment</w:t>
-      </w:r>
-      <w:proofErr w:type="spellEnd"/>
-      <w:r>
-        <w:rPr>
-          <w:rFonts w:ascii="Consolas" w:hAnsi="Consolas" w:cs="Consolas"/>
-          <w:color w:val="000000"/>
-          <w:sz w:val="19"/>
-          <w:szCs w:val="19"/>
-        </w:rPr>
-        <w:t xml:space="preserve"> </w:t>
+        <w:t xml:space="preserve">g_bIsRunningInComputeEnvironment </w:t>
       </w:r>
       <w:r>
         <w:t xml:space="preserve">variable throughout the </w:t>
@@ -328,15 +260,7 @@
     <w:p>
       <w:r>
         <w:lastRenderedPageBreak/>
-        <w:t xml:space="preserve">If you are looking to mimic the containerization of </w:t>
-      </w:r>
-      <w:proofErr w:type="spellStart"/>
-      <w:r>
-        <w:t>PlayFab</w:t>
-      </w:r>
-      <w:proofErr w:type="spellEnd"/>
-      <w:r>
-        <w:t xml:space="preserve"> Multiplayer Servers locally, refer to the documentation available here: </w:t>
+        <w:t xml:space="preserve">If you are looking to mimic the containerization of PlayFab Multiplayer Servers locally, refer to the documentation available here: </w:t>
       </w:r>
       <w:hyperlink r:id="rId8" w:history="1">
         <w:r>
@@ -350,10 +274,14 @@
     <w:p>
       <w:pPr>
         <w:pStyle w:val="Heading1"/>
-      </w:pPr>
-      <w:bookmarkStart w:id="0" w:name="_GoBack"/>
-      <w:bookmarkEnd w:id="0"/>
-      <w:r>
+        <w:rPr>
+          <w:color w:val="5B9BD5"/>
+        </w:rPr>
+      </w:pPr>
+      <w:r>
+        <w:rPr>
+          <w:color w:val="5B9BD5"/>
+        </w:rPr>
         <w:t>Using the sample</w:t>
       </w:r>
     </w:p>
@@ -375,13 +303,8 @@
           <w:numId w:val="2"/>
         </w:numPr>
       </w:pPr>
-      <w:proofErr w:type="spellStart"/>
-      <w:r>
-        <w:t>PlayFab</w:t>
-      </w:r>
-      <w:proofErr w:type="spellEnd"/>
-      <w:r>
-        <w:t xml:space="preserve"> title configured for Multiplayer (see Service Configuration document)</w:t>
+      <w:r>
+        <w:t>PlayFab title configured for Multiplayer (see Service Configuration document)</w:t>
       </w:r>
     </w:p>
     <w:p>
@@ -406,15 +329,7 @@
         </w:numPr>
       </w:pPr>
       <w:r>
-        <w:t xml:space="preserve">Configure the following fields to match those of your </w:t>
-      </w:r>
-      <w:proofErr w:type="spellStart"/>
-      <w:r>
-        <w:t>PlayFab</w:t>
-      </w:r>
-      <w:proofErr w:type="spellEnd"/>
-      <w:r>
-        <w:t xml:space="preserve"> game title as specified in the Service Configuration document</w:t>
+        <w:t>Configure the following fields to match those of your PlayFab game title as specified in the Service Configuration document</w:t>
       </w:r>
     </w:p>
     <w:p>
@@ -430,43 +345,13 @@
           <w:szCs w:val="19"/>
         </w:rPr>
       </w:pPr>
-      <w:proofErr w:type="spellStart"/>
-      <w:proofErr w:type="gramStart"/>
       <w:r>
         <w:rPr>
           <w:rFonts w:ascii="Consolas" w:hAnsi="Consolas"/>
           <w:sz w:val="19"/>
           <w:szCs w:val="19"/>
         </w:rPr>
-        <w:t>PlayFabSettings</w:t>
-      </w:r>
-      <w:proofErr w:type="spellEnd"/>
-      <w:r>
-        <w:rPr>
-          <w:rFonts w:ascii="Consolas" w:hAnsi="Consolas"/>
-          <w:sz w:val="19"/>
-          <w:szCs w:val="19"/>
-        </w:rPr>
-        <w:t>::</w:t>
-      </w:r>
-      <w:proofErr w:type="spellStart"/>
-      <w:proofErr w:type="gramEnd"/>
-      <w:r>
-        <w:rPr>
-          <w:rFonts w:ascii="Consolas" w:hAnsi="Consolas"/>
-          <w:sz w:val="19"/>
-          <w:szCs w:val="19"/>
-        </w:rPr>
-        <w:t>titleId</w:t>
-      </w:r>
-      <w:proofErr w:type="spellEnd"/>
-      <w:r>
-        <w:rPr>
-          <w:rFonts w:ascii="Consolas" w:hAnsi="Consolas"/>
-          <w:sz w:val="19"/>
-          <w:szCs w:val="19"/>
-        </w:rPr>
-        <w:t xml:space="preserve"> in PlayFabManager.cpp</w:t>
+        <w:t>PlayFabSettings::titleId in PlayFabManager.cpp</w:t>
       </w:r>
     </w:p>
     <w:p>
@@ -482,36 +367,14 @@
           <w:szCs w:val="19"/>
         </w:rPr>
       </w:pPr>
-      <w:proofErr w:type="spellStart"/>
-      <w:proofErr w:type="gramStart"/>
       <w:r>
         <w:rPr>
           <w:rFonts w:ascii="Consolas" w:hAnsi="Consolas"/>
           <w:sz w:val="19"/>
           <w:szCs w:val="19"/>
         </w:rPr>
-        <w:t>PlayFab.PlayFabSettings.TitleId</w:t>
-      </w:r>
-      <w:proofErr w:type="spellEnd"/>
-      <w:proofErr w:type="gramEnd"/>
-      <w:r>
-        <w:rPr>
-          <w:rFonts w:ascii="Consolas" w:hAnsi="Consolas"/>
-          <w:sz w:val="19"/>
-          <w:szCs w:val="19"/>
-        </w:rPr>
-        <w:t xml:space="preserve"> in </w:t>
-      </w:r>
-      <w:proofErr w:type="spellStart"/>
-      <w:r>
-        <w:rPr>
-          <w:rFonts w:ascii="Consolas" w:hAnsi="Consolas"/>
-          <w:sz w:val="19"/>
-          <w:szCs w:val="19"/>
-        </w:rPr>
-        <w:t>WebServer.cs</w:t>
-      </w:r>
-      <w:proofErr w:type="spellEnd"/>
+        <w:t>PlayFab.PlayFabSettings.TitleId in WebServer.cs</w:t>
+      </w:r>
     </w:p>
     <w:p>
       <w:pPr>
@@ -521,8 +384,6 @@
           <w:numId w:val="1"/>
         </w:numPr>
       </w:pPr>
-      <w:proofErr w:type="spellStart"/>
-      <w:proofErr w:type="gramStart"/>
       <w:r>
         <w:rPr>
           <w:rFonts w:ascii="Consolas" w:hAnsi="Consolas" w:cs="Consolas"/>
@@ -532,8 +393,6 @@
         </w:rPr>
         <w:t>PlayFab.PlayFabSettings.DeveloperSecretKey</w:t>
       </w:r>
-      <w:proofErr w:type="spellEnd"/>
-      <w:proofErr w:type="gramEnd"/>
     </w:p>
     <w:p>
       <w:pPr>
@@ -564,19 +423,9 @@
         </w:rPr>
         <w:t xml:space="preserve">This service provides server allocation and matchmaking. You can change the required number of players to form a lobby or start a match in </w:t>
       </w:r>
-      <w:proofErr w:type="spellStart"/>
-      <w:r>
-        <w:t>MatchmakingSettings</w:t>
-      </w:r>
-      <w:proofErr w:type="spellEnd"/>
-      <w:r>
-        <w:t xml:space="preserve"> within </w:t>
-      </w:r>
-      <w:proofErr w:type="spellStart"/>
-      <w:r>
-        <w:t>MatchmakingManager.cs</w:t>
-      </w:r>
-      <w:proofErr w:type="spellEnd"/>
+      <w:r>
+        <w:t>MatchmakingSettings within MatchmakingManager.cs</w:t>
+      </w:r>
     </w:p>
     <w:p>
       <w:pPr>
@@ -608,13 +457,8 @@
         <w:t xml:space="preserve">By default, the client will communicate with the mock lobby service on localhost. If you wish to play over LAN or online, you will have to update the IP to the host machine address. This is done by modifying </w:t>
       </w:r>
       <w:r>
-        <w:t xml:space="preserve">SERVICE_ADDR in </w:t>
-      </w:r>
-      <w:proofErr w:type="spellStart"/>
-      <w:r>
-        <w:t>GameServiceHTTPRequest.h</w:t>
-      </w:r>
-      <w:proofErr w:type="spellEnd"/>
+        <w:t>SERVICE_ADDR in GameServiceHTTPRequest.h</w:t>
+      </w:r>
     </w:p>
     <w:p>
       <w:pPr>
@@ -709,6 +553,7 @@
         <w:tc>
           <w:tcPr>
             <w:tcW w:w="2106" w:type="pct"/>
+            <w:shd w:val="clear" w:color="auto" w:fill="1F4E79"/>
             <w:hideMark/>
           </w:tcPr>
           <w:p>
@@ -726,6 +571,7 @@
         <w:tc>
           <w:tcPr>
             <w:tcW w:w="1489" w:type="pct"/>
+            <w:shd w:val="clear" w:color="auto" w:fill="1F4E79"/>
             <w:hideMark/>
           </w:tcPr>
           <w:p>
@@ -743,6 +589,7 @@
         <w:tc>
           <w:tcPr>
             <w:tcW w:w="1405" w:type="pct"/>
+            <w:shd w:val="clear" w:color="auto" w:fill="1F4E79"/>
           </w:tcPr>
           <w:p>
             <w:pPr>
@@ -925,6 +772,7 @@
         <w:tc>
           <w:tcPr>
             <w:tcW w:w="2106" w:type="pct"/>
+            <w:shd w:val="clear" w:color="auto" w:fill="1F4E79"/>
             <w:hideMark/>
           </w:tcPr>
           <w:p>
@@ -943,6 +791,7 @@
         <w:tc>
           <w:tcPr>
             <w:tcW w:w="1489" w:type="pct"/>
+            <w:shd w:val="clear" w:color="auto" w:fill="1F4E79"/>
             <w:hideMark/>
           </w:tcPr>
           <w:p>
@@ -960,6 +809,7 @@
         <w:tc>
           <w:tcPr>
             <w:tcW w:w="1405" w:type="pct"/>
+            <w:shd w:val="clear" w:color="auto" w:fill="1F4E79"/>
           </w:tcPr>
           <w:p>
             <w:pPr>
@@ -1182,6 +1032,7 @@
         <w:tc>
           <w:tcPr>
             <w:tcW w:w="2116" w:type="pct"/>
+            <w:shd w:val="clear" w:color="auto" w:fill="1F4E79"/>
             <w:hideMark/>
           </w:tcPr>
           <w:p>
@@ -1199,6 +1050,7 @@
         <w:tc>
           <w:tcPr>
             <w:tcW w:w="1545" w:type="pct"/>
+            <w:shd w:val="clear" w:color="auto" w:fill="1F4E79"/>
             <w:hideMark/>
           </w:tcPr>
           <w:p>
@@ -1216,6 +1068,7 @@
         <w:tc>
           <w:tcPr>
             <w:tcW w:w="1338" w:type="pct"/>
+            <w:shd w:val="clear" w:color="auto" w:fill="1F4E79"/>
           </w:tcPr>
           <w:p>
             <w:pPr>
@@ -1250,13 +1103,8 @@
               <w:pStyle w:val="Tablebody"/>
             </w:pPr>
             <w:r>
-              <w:t xml:space="preserve">Left </w:t>
+              <w:t>Left thumbstick</w:t>
             </w:r>
-            <w:proofErr w:type="spellStart"/>
-            <w:r>
-              <w:t>thumbstick</w:t>
-            </w:r>
-            <w:proofErr w:type="spellEnd"/>
             <w:r>
               <w:t xml:space="preserve"> </w:t>
             </w:r>
@@ -1270,13 +1118,8 @@
             <w:pPr>
               <w:pStyle w:val="Tablebody"/>
             </w:pPr>
-            <w:proofErr w:type="gramStart"/>
             <w:r>
-              <w:t>W,A</w:t>
-            </w:r>
-            <w:proofErr w:type="gramEnd"/>
-            <w:r>
-              <w:t>,S,D</w:t>
+              <w:t>W,A,S,D</w:t>
             </w:r>
           </w:p>
         </w:tc>
@@ -1307,13 +1150,8 @@
               <w:pStyle w:val="Tablebody"/>
             </w:pPr>
             <w:r>
-              <w:t xml:space="preserve">Right </w:t>
+              <w:t>Right thumbstick</w:t>
             </w:r>
-            <w:proofErr w:type="spellStart"/>
-            <w:r>
-              <w:t>thumbstick</w:t>
-            </w:r>
-            <w:proofErr w:type="spellEnd"/>
           </w:p>
         </w:tc>
         <w:tc>
@@ -1431,28 +1269,32 @@
     <w:p>
       <w:pPr>
         <w:pStyle w:val="Heading1"/>
-      </w:pPr>
-      <w:r>
+        <w:rPr>
+          <w:color w:val="5B9BD5"/>
+        </w:rPr>
+      </w:pPr>
+      <w:r>
+        <w:rPr>
+          <w:color w:val="5B9BD5"/>
+        </w:rPr>
         <w:t xml:space="preserve">Implementation </w:t>
       </w:r>
       <w:r>
+        <w:rPr>
+          <w:color w:val="5B9BD5"/>
+        </w:rPr>
         <w:t>n</w:t>
       </w:r>
       <w:r>
+        <w:rPr>
+          <w:color w:val="5B9BD5"/>
+        </w:rPr>
         <w:t>otes</w:t>
       </w:r>
     </w:p>
     <w:p>
       <w:r>
-        <w:t xml:space="preserve">This sample is a showcase game that demonstrates how to implement </w:t>
-      </w:r>
-      <w:proofErr w:type="spellStart"/>
-      <w:r>
-        <w:t>PlayFab</w:t>
-      </w:r>
-      <w:proofErr w:type="spellEnd"/>
-      <w:r>
-        <w:t xml:space="preserve"> Multiplayer Servers</w:t>
+        <w:t>This sample is a showcase game that demonstrates how to implement PlayFab Multiplayer Servers</w:t>
       </w:r>
       <w:r>
         <w:t xml:space="preserve"> into your product, including the client, server and game service.</w:t>
@@ -1471,15 +1313,7 @@
         <w:t xml:space="preserve">Client – </w:t>
       </w:r>
       <w:r>
-        <w:t xml:space="preserve">Game client which performs QoS using the </w:t>
-      </w:r>
-      <w:proofErr w:type="spellStart"/>
-      <w:r>
-        <w:t>PlayFab</w:t>
-      </w:r>
-      <w:proofErr w:type="spellEnd"/>
-      <w:r>
-        <w:t xml:space="preserve"> QoS API &amp; communicates with the mock service to allocate servers</w:t>
+        <w:t>Game client which performs QoS using the PlayFab QoS API &amp; communicates with the mock service to allocate servers</w:t>
       </w:r>
     </w:p>
     <w:p>
@@ -1493,15 +1327,7 @@
         <w:t xml:space="preserve">Game server which can be run locally </w:t>
       </w:r>
       <w:r>
-        <w:t xml:space="preserve">to demonstrate local development flow &amp; debugging capabilities. The game server is also capable of being packaged and deployed to </w:t>
-      </w:r>
-      <w:proofErr w:type="spellStart"/>
-      <w:r>
-        <w:t>PlayFab</w:t>
-      </w:r>
-      <w:proofErr w:type="spellEnd"/>
-      <w:r>
-        <w:t xml:space="preserve"> Multiplayer Servers</w:t>
+        <w:t>to demonstrate local development flow &amp; debugging capabilities. The game server is also capable of being packaged and deployed to PlayFab Multiplayer Servers</w:t>
       </w:r>
       <w:r>
         <w:t xml:space="preserve"> and demonstrates how to correctly port bind &amp; how to perform logging to the host machine.</w:t>
@@ -1522,35 +1348,16 @@
       </w:r>
       <w:r>
         <w:lastRenderedPageBreak/>
-        <w:t xml:space="preserve">by enabling the flag in </w:t>
-      </w:r>
-      <w:proofErr w:type="spellStart"/>
-      <w:proofErr w:type="gramStart"/>
-      <w:r>
-        <w:t>config.json</w:t>
-      </w:r>
-      <w:proofErr w:type="spellEnd"/>
-      <w:proofErr w:type="gramEnd"/>
-      <w:r>
-        <w:t xml:space="preserve"> before packaging the server</w:t>
+        <w:t>by enabling the flag in config.json before packaging the server</w:t>
       </w:r>
       <w:r>
         <w:t xml:space="preserve"> build.</w:t>
       </w:r>
       <w:r>
-        <w:t xml:space="preserve"> The bootstrapper is also responsible for feeding the connected player list to </w:t>
-      </w:r>
-      <w:proofErr w:type="spellStart"/>
-      <w:r>
-        <w:t>PlayFab</w:t>
-      </w:r>
-      <w:proofErr w:type="spellEnd"/>
-      <w:r>
-        <w:t xml:space="preserve"> to be shown on the server overview page.</w:t>
+        <w:t xml:space="preserve"> The bootstrapper is also responsible for feeding the connected player list to PlayFab to be shown on the server overview page.</w:t>
       </w:r>
     </w:p>
     <w:p>
-      <w:proofErr w:type="spellStart"/>
       <w:r>
         <w:rPr>
           <w:b/>
@@ -1561,25 +1368,10 @@
         <w:rPr>
           <w:b/>
         </w:rPr>
-        <w:t>Tool</w:t>
-      </w:r>
-      <w:proofErr w:type="spellEnd"/>
-      <w:r>
-        <w:rPr>
-          <w:b/>
-        </w:rPr>
-        <w:t xml:space="preserve"> </w:t>
-      </w:r>
-      <w:r>
-        <w:t xml:space="preserve">– A sample demonstration on how to integrate </w:t>
-      </w:r>
-      <w:proofErr w:type="spellStart"/>
-      <w:r>
-        <w:t>PlayFab</w:t>
-      </w:r>
-      <w:proofErr w:type="spellEnd"/>
-      <w:r>
-        <w:t xml:space="preserve"> Multiplayer Servers administration functionality into your existing tooling and/or create new tools.</w:t>
+        <w:t xml:space="preserve">Tool </w:t>
+      </w:r>
+      <w:r>
+        <w:t>– A sample demonstration on how to integrate PlayFab Multiplayer Servers administration functionality into your existing tooling and/or create new tools.</w:t>
       </w:r>
       <w:r>
         <w:t xml:space="preserve"> This tool can perform a wide array of functions such as querying builds, VM’s, allocating a specific build with a session cookie and build deployment</w:t>
@@ -1589,19 +1381,11 @@
       </w:r>
     </w:p>
     <w:p>
-      <w:proofErr w:type="spellStart"/>
       <w:r>
         <w:rPr>
           <w:b/>
         </w:rPr>
-        <w:t>PlayFabComputeHelper.cs</w:t>
-      </w:r>
-      <w:proofErr w:type="spellEnd"/>
-      <w:r>
-        <w:rPr>
-          <w:b/>
-        </w:rPr>
-        <w:t xml:space="preserve"> </w:t>
+        <w:t xml:space="preserve">PlayFabComputeHelper.cs </w:t>
       </w:r>
       <w:r>
         <w:t xml:space="preserve">– A useful helper class which demonstrates all </w:t>
@@ -1613,15 +1397,7 @@
         <w:t>functionality provided</w:t>
       </w:r>
       <w:r>
-        <w:t xml:space="preserve"> by </w:t>
-      </w:r>
-      <w:proofErr w:type="spellStart"/>
-      <w:r>
-        <w:t>PlayFab</w:t>
-      </w:r>
-      <w:proofErr w:type="spellEnd"/>
-      <w:r>
-        <w:t xml:space="preserve"> Multiplayer Servers</w:t>
+        <w:t xml:space="preserve"> by PlayFab Multiplayer Servers</w:t>
       </w:r>
     </w:p>
     <w:p>
@@ -1632,8 +1408,14 @@
     <w:p>
       <w:pPr>
         <w:pStyle w:val="Heading1"/>
-      </w:pPr>
-      <w:r>
+        <w:rPr>
+          <w:color w:val="5B9BD5"/>
+        </w:rPr>
+      </w:pPr>
+      <w:r>
+        <w:rPr>
+          <w:color w:val="5B9BD5"/>
+        </w:rPr>
         <w:t>Update history</w:t>
       </w:r>
     </w:p>
@@ -1647,41 +1429,70 @@
         <w:rPr>
           <w:b/>
         </w:rPr>
-        <w:t xml:space="preserve">Initial Release: </w:t>
+        <w:t>Updated:</w:t>
+      </w:r>
+      <w:r>
+        <w:rPr>
+          <w:b/>
+        </w:rPr>
+        <w:t xml:space="preserve"> </w:t>
       </w:r>
       <w:r>
         <w:rPr>
           <w:b/>
           <w:i/>
         </w:rPr>
-        <w:t>November</w:t>
+        <w:t>January 14, 2019</w:t>
+      </w:r>
+      <w:bookmarkStart w:id="0" w:name="_GoBack"/>
+      <w:bookmarkEnd w:id="0"/>
+    </w:p>
+    <w:p>
+      <w:pPr>
+        <w:ind w:left="720"/>
+      </w:pPr>
+      <w:r>
+        <w:t>Updated ReadMe with privacy statement &amp; theme changes.</w:t>
+      </w:r>
+    </w:p>
+    <w:p>
+      <w:pPr>
+        <w:rPr>
+          <w:b/>
+        </w:rPr>
+      </w:pPr>
+    </w:p>
+    <w:p>
+      <w:pPr>
+        <w:rPr>
+          <w:b/>
+        </w:rPr>
+      </w:pPr>
+      <w:r>
+        <w:rPr>
+          <w:b/>
+        </w:rPr>
+        <w:t xml:space="preserve">Initial Release: </w:t>
       </w:r>
       <w:r>
         <w:rPr>
           <w:b/>
           <w:i/>
         </w:rPr>
-        <w:t xml:space="preserve"> </w:t>
+        <w:t>January 11</w:t>
       </w:r>
       <w:r>
         <w:rPr>
           <w:b/>
           <w:i/>
         </w:rPr>
-        <w:t>14</w:t>
+        <w:t>, 201</w:t>
       </w:r>
       <w:r>
         <w:rPr>
           <w:b/>
           <w:i/>
         </w:rPr>
-        <w:t>, 201</w:t>
-      </w:r>
-      <w:r>
-        <w:rPr>
-          <w:b/>
-          <w:i/>
-        </w:rPr>
         <w:t>8</w:t>
       </w:r>
     </w:p>
@@ -1693,22 +1504,20 @@
         <w:t xml:space="preserve">Released with </w:t>
       </w:r>
       <w:r>
-        <w:t xml:space="preserve">the </w:t>
-      </w:r>
-      <w:proofErr w:type="spellStart"/>
-      <w:r>
-        <w:t>PlayFab</w:t>
-      </w:r>
-      <w:proofErr w:type="spellEnd"/>
-      <w:r>
-        <w:t xml:space="preserve"> Multiplayer Servers launch</w:t>
+        <w:t>the PlayFab Multiplayer Servers launch</w:t>
       </w:r>
     </w:p>
     <w:p>
       <w:pPr>
         <w:pStyle w:val="Heading1"/>
-      </w:pPr>
-      <w:r>
+        <w:rPr>
+          <w:color w:val="5B9BD5"/>
+        </w:rPr>
+      </w:pPr>
+      <w:r>
+        <w:rPr>
+          <w:color w:val="5B9BD5"/>
+        </w:rPr>
         <w:t>Privacy statement</w:t>
       </w:r>
     </w:p>
@@ -1724,44 +1533,7 @@
           <w:rFonts w:cs="Segoe UI"/>
           <w:szCs w:val="20"/>
         </w:rPr>
-        <w:t xml:space="preserve">When compiling and running a sample, the file name of the sample executable will be sent to Microsoft to help track sample usage. To opt-out of this data collection, you can remove the block of code in </w:t>
-      </w:r>
-      <w:r>
-        <w:rPr>
-          <w:rFonts w:cs="Segoe UI"/>
-          <w:szCs w:val="20"/>
-        </w:rPr>
-        <w:t>App</w:t>
-      </w:r>
-      <w:r>
-        <w:rPr>
-          <w:rFonts w:cs="Segoe UI"/>
-          <w:szCs w:val="20"/>
-        </w:rPr>
-        <w:t>.cpp labeled “Sample Usage Telemetry”.</w:t>
-      </w:r>
-    </w:p>
-    <w:p>
-      <w:pPr>
-        <w:rPr>
-          <w:rFonts w:cs="Segoe UI"/>
-          <w:szCs w:val="20"/>
-        </w:rPr>
-      </w:pPr>
-    </w:p>
-    <w:p>
-      <w:pPr>
-        <w:rPr>
-          <w:rFonts w:cs="Segoe UI"/>
-          <w:szCs w:val="20"/>
-        </w:rPr>
-      </w:pPr>
-      <w:r>
-        <w:rPr>
-          <w:rFonts w:cs="Segoe UI"/>
-          <w:szCs w:val="20"/>
-        </w:rPr>
-        <w:t xml:space="preserve">For more information about Microsoft’s privacy policies in general, see the </w:t>
+        <w:t xml:space="preserve">For more information about Microsoft’s privacy policies, see the </w:t>
       </w:r>
       <w:hyperlink r:id="rId12" w:history="1">
         <w:r>
@@ -1881,14 +1653,12 @@
           <w:pPr>
             <w:pStyle w:val="Footer"/>
           </w:pPr>
-          <w:proofErr w:type="spellStart"/>
           <w:r>
             <w:t>Thunder</w:t>
           </w:r>
           <w:r>
             <w:t>Rumble</w:t>
           </w:r>
-          <w:proofErr w:type="spellEnd"/>
           <w:r>
             <w:t xml:space="preserve"> </w:t>
           </w:r>
@@ -1934,7 +1704,7 @@
                 <w:rStyle w:val="Hyperlink"/>
                 <w:noProof/>
               </w:rPr>
-              <w:t>2018</w:t>
+              <w:t>2019</w:t>
             </w:r>
             <w:r>
               <w:rPr>
@@ -1960,7 +1730,7 @@
             <w:bottom w:val="nil"/>
             <w:right w:val="nil"/>
           </w:tcBorders>
-          <w:shd w:val="clear" w:color="auto" w:fill="107C10"/>
+          <w:shd w:val="clear" w:color="auto" w:fill="1F4E79"/>
           <w:noWrap/>
           <w:tcMar>
             <w:left w:w="0" w:type="dxa"/>
@@ -4679,7 +4449,7 @@
   <w:style w:type="paragraph" w:default="1" w:styleId="Normal">
     <w:name w:val="Normal"/>
     <w:qFormat/>
-    <w:rsid w:val="00AA4E4C"/>
+    <w:rsid w:val="009B7840"/>
     <w:pPr>
       <w:spacing w:after="160" w:line="259" w:lineRule="auto"/>
     </w:pPr>
@@ -4802,7 +4572,7 @@
     <w:uiPriority w:val="1"/>
     <w:semiHidden/>
     <w:unhideWhenUsed/>
-    <w:rsid w:val="00AA4E4C"/>
+    <w:rsid w:val="009B7840"/>
   </w:style>
   <w:style w:type="table" w:default="1" w:styleId="TableNormal">
     <w:name w:val="Normal Table"/>
@@ -4824,7 +4594,7 @@
     <w:uiPriority w:val="99"/>
     <w:semiHidden/>
     <w:unhideWhenUsed/>
-    <w:rsid w:val="00AA4E4C"/>
+    <w:rsid w:val="009B7840"/>
   </w:style>
   <w:style w:type="paragraph" w:styleId="Title">
     <w:name w:val="Title"/>
@@ -7453,7 +7223,7 @@
 </file>
 
 <file path=customXml/itemProps1.xml><?xml version="1.0" encoding="utf-8"?>
-<ds:datastoreItem xmlns:ds="http://schemas.openxmlformats.org/officeDocument/2006/customXml" ds:itemID="{B064EBDF-5DE1-4C5A-829F-13E5C75BC51F}">
+<ds:datastoreItem xmlns:ds="http://schemas.openxmlformats.org/officeDocument/2006/customXml" ds:itemID="{518F27FD-1E70-4FB1-8F56-B88BAF1921F8}">
   <ds:schemaRefs>
     <ds:schemaRef ds:uri="http://schemas.openxmlformats.org/officeDocument/2006/bibliography"/>
   </ds:schemaRefs>

</xml_diff>